<commit_message>
10s TurnToPoint+PointAt & 10s cooldown & Löst aus bei ownFreeKick
</commit_message>
<xml_diff>
--- a/Projektbeschreibung.docx
+++ b/Projektbeschreibung.docx
@@ -16,36 +16,29 @@
           <w:szCs w:val="24"/>
           <w:u w:val="single"/>
         </w:rPr>
-        <w:t xml:space="preserve">Projektbeschreibung Armkontrolle </w:t>
-      </w:r>
-      <w:proofErr w:type="spellStart"/>
+        <w:t>Projektbeschreibung Armkontrolle Pointing &amp; Gestures</w:t>
+      </w:r>
       <w:r>
         <w:rPr>
           <w:sz w:val="24"/>
           <w:szCs w:val="24"/>
-          <w:u w:val="single"/>
-        </w:rPr>
-        <w:t>Pointing</w:t>
-      </w:r>
-      <w:proofErr w:type="spellEnd"/>
+        </w:rPr>
+        <w:tab/>
+      </w:r>
       <w:r>
         <w:rPr>
           <w:sz w:val="24"/>
           <w:szCs w:val="24"/>
-          <w:u w:val="single"/>
-        </w:rPr>
-        <w:t xml:space="preserve"> &amp; </w:t>
-      </w:r>
-      <w:proofErr w:type="spellStart"/>
+        </w:rPr>
+        <w:tab/>
+      </w:r>
       <w:r>
         <w:rPr>
           <w:sz w:val="24"/>
           <w:szCs w:val="24"/>
-          <w:u w:val="single"/>
-        </w:rPr>
-        <w:t>Gestures</w:t>
-      </w:r>
-      <w:proofErr w:type="spellEnd"/>
+        </w:rPr>
+        <w:tab/>
+      </w:r>
       <w:r>
         <w:rPr>
           <w:sz w:val="24"/>
@@ -58,55 +51,41 @@
           <w:sz w:val="24"/>
           <w:szCs w:val="24"/>
         </w:rPr>
-        <w:tab/>
+        <w:t>0</w:t>
       </w:r>
       <w:r>
         <w:rPr>
           <w:sz w:val="24"/>
           <w:szCs w:val="24"/>
         </w:rPr>
-        <w:tab/>
+        <w:t>8</w:t>
       </w:r>
       <w:r>
         <w:rPr>
           <w:sz w:val="24"/>
           <w:szCs w:val="24"/>
         </w:rPr>
-        <w:tab/>
+        <w:t>.</w:t>
       </w:r>
       <w:r>
         <w:rPr>
           <w:sz w:val="24"/>
           <w:szCs w:val="24"/>
         </w:rPr>
-        <w:t>04</w:t>
+        <w:t>03</w:t>
       </w:r>
       <w:r>
         <w:rPr>
           <w:sz w:val="24"/>
           <w:szCs w:val="24"/>
         </w:rPr>
-        <w:t>.</w:t>
+        <w:t>.2</w:t>
       </w:r>
       <w:r>
         <w:rPr>
           <w:sz w:val="24"/>
           <w:szCs w:val="24"/>
         </w:rPr>
-        <w:t>03</w:t>
-      </w:r>
-      <w:r>
-        <w:rPr>
-          <w:sz w:val="24"/>
-          <w:szCs w:val="24"/>
-        </w:rPr>
-        <w:t>.2</w:t>
-      </w:r>
-      <w:r>
-        <w:rPr>
-          <w:sz w:val="24"/>
-          <w:szCs w:val="24"/>
-        </w:rPr>
         <w:t>4</w:t>
       </w:r>
     </w:p>
@@ -156,15 +135,7 @@
         <w:spacing w:after="0"/>
       </w:pPr>
       <w:r>
-        <w:t xml:space="preserve">die Roboter, die </w:t>
-      </w:r>
-      <w:proofErr w:type="spellStart"/>
-      <w:r>
-        <w:t>Nao´s</w:t>
-      </w:r>
-      <w:proofErr w:type="spellEnd"/>
-      <w:r>
-        <w:t xml:space="preserve"> mit Ihren Armen in bestimmte Richtungen oder auf Objekte deuten zu lassen.</w:t>
+        <w:t>die Roboter, die Nao´s mit Ihren Armen in bestimmte Richtungen oder auf Objekte deuten zu lassen.</w:t>
       </w:r>
     </w:p>
     <w:p>
@@ -271,16 +242,11 @@
       <w:r>
         <w:t xml:space="preserve">Erstellen einer </w:t>
       </w:r>
-      <w:proofErr w:type="spellStart"/>
       <w:r>
         <w:t>s</w:t>
       </w:r>
       <w:r>
-        <w:t>cene</w:t>
-      </w:r>
-      <w:proofErr w:type="spellEnd"/>
-      <w:r>
-        <w:t xml:space="preserve"> mit einem Spieler  </w:t>
+        <w:t xml:space="preserve">cene mit einem Spieler  </w:t>
       </w:r>
       <w:r>
         <w:sym w:font="Wingdings" w:char="F0E0"/>
@@ -288,13 +254,8 @@
       <w:r>
         <w:t xml:space="preserve"> </w:t>
       </w:r>
-      <w:proofErr w:type="spellStart"/>
-      <w:r>
-        <w:t>config</w:t>
-      </w:r>
-      <w:proofErr w:type="spellEnd"/>
-      <w:r>
-        <w:t>/Scenes /Includes/</w:t>
+      <w:r>
+        <w:t>config/Scenes /Includes/</w:t>
       </w:r>
       <w:r>
         <w:t>1vsDummi</w:t>
@@ -341,15 +302,7 @@
         <w:ind w:left="708"/>
       </w:pPr>
       <w:r>
-        <w:t>Entsprechende Ansätze sind vorhanden (</w:t>
-      </w:r>
-      <w:proofErr w:type="spellStart"/>
-      <w:r>
-        <w:t>PointAt</w:t>
-      </w:r>
-      <w:proofErr w:type="spellEnd"/>
-      <w:r>
-        <w:t>)</w:t>
+        <w:t>Entsprechende Ansätze sind vorhanden (PointAt)</w:t>
       </w:r>
       <w:r>
         <w:t xml:space="preserve"> </w:t>
@@ -358,15 +311,7 @@
         <w:sym w:font="Wingdings" w:char="F0E0"/>
       </w:r>
       <w:r>
-        <w:t xml:space="preserve"> </w:t>
-      </w:r>
-      <w:proofErr w:type="spellStart"/>
-      <w:r>
-        <w:t>PointAtWithArm</w:t>
-      </w:r>
-      <w:proofErr w:type="spellEnd"/>
-      <w:r>
-        <w:t xml:space="preserve"> bevorzugen, </w:t>
+        <w:t xml:space="preserve"> PointAtWithArm bevorzugen, </w:t>
       </w:r>
       <w:r>
         <w:br/>
@@ -383,30 +328,7 @@
       </w:r>
       <w:r>
         <w:br/>
-      </w:r>
-      <w:proofErr w:type="spellStart"/>
-      <w:r>
-        <w:t>Nao’s</w:t>
-      </w:r>
-      <w:proofErr w:type="spellEnd"/>
-      <w:r>
-        <w:t xml:space="preserve"> wählen mit dem </w:t>
-      </w:r>
-      <w:proofErr w:type="spellStart"/>
-      <w:r>
-        <w:t>PointAt</w:t>
-      </w:r>
-      <w:proofErr w:type="spellEnd"/>
-      <w:r>
-        <w:t xml:space="preserve"> </w:t>
-      </w:r>
-      <w:proofErr w:type="spellStart"/>
-      <w:r>
-        <w:t>Skill</w:t>
-      </w:r>
-      <w:proofErr w:type="spellEnd"/>
-      <w:r>
-        <w:t xml:space="preserve"> den entsprechenden Arm aus mit dem </w:t>
+        <w:t xml:space="preserve">Nao’s wählen mit dem PointAt Skill den entsprechenden Arm aus mit dem </w:t>
       </w:r>
       <w:r>
         <w:t>b</w:t>
@@ -445,15 +367,7 @@
         <w:t>e</w:t>
       </w:r>
       <w:r>
-        <w:t xml:space="preserve">rmöglichen die </w:t>
-      </w:r>
-      <w:proofErr w:type="spellStart"/>
-      <w:r>
-        <w:t>Nao´s</w:t>
-      </w:r>
-      <w:proofErr w:type="spellEnd"/>
-      <w:r>
-        <w:t xml:space="preserve"> auf bestimmte relative Koordinaten zeigen zu lassen.</w:t>
+        <w:t>rmöglichen die Nao´s auf bestimmte relative Koordinaten zeigen zu lassen.</w:t>
       </w:r>
       <w:r>
         <w:br/>
@@ -497,21 +411,8 @@
         <w:t xml:space="preserve"> der</w:t>
       </w:r>
       <w:r>
-        <w:t xml:space="preserve"> </w:t>
-      </w:r>
-      <w:proofErr w:type="spellStart"/>
-      <w:r>
-        <w:t>TurnToPoint</w:t>
-      </w:r>
-      <w:proofErr w:type="spellEnd"/>
-      <w:r>
-        <w:t xml:space="preserve"> </w:t>
-      </w:r>
-      <w:proofErr w:type="spellStart"/>
-      <w:r>
-        <w:t>Skill</w:t>
-      </w:r>
-      <w:proofErr w:type="spellEnd"/>
+        <w:t xml:space="preserve"> TurnToPoint Skill</w:t>
+      </w:r>
       <w:r>
         <w:t xml:space="preserve"> zu verwenden,</w:t>
       </w:r>
@@ -523,26 +424,11 @@
       </w:r>
       <w:r>
         <w:br/>
-      </w:r>
-      <w:proofErr w:type="spellStart"/>
-      <w:r>
-        <w:t>Nao’s</w:t>
-      </w:r>
-      <w:proofErr w:type="spellEnd"/>
-      <w:r>
-        <w:t xml:space="preserve"> können auf die aktuelle Ballposition zeigen.</w:t>
-      </w:r>
-      <w:r>
-        <w:br/>
-        <w:t xml:space="preserve">Die </w:t>
-      </w:r>
-      <w:proofErr w:type="spellStart"/>
-      <w:r>
-        <w:t>FieldBall.h</w:t>
-      </w:r>
-      <w:proofErr w:type="spellEnd"/>
-      <w:r>
-        <w:t xml:space="preserve"> enthält einige interessante Ball</w:t>
+        <w:t>Nao’s können auf die aktuelle Ballposition zeigen.</w:t>
+      </w:r>
+      <w:r>
+        <w:br/>
+        <w:t>Die FieldBall.h enthält einige interessante Ball</w:t>
       </w:r>
       <w:r>
         <w:t>k</w:t>
@@ -557,11 +443,9 @@
         <w:br/>
         <w:t xml:space="preserve">Es wird </w:t>
       </w:r>
-      <w:proofErr w:type="spellStart"/>
       <w:r>
         <w:t>recentBallPositionRelative</w:t>
       </w:r>
-      <w:proofErr w:type="spellEnd"/>
       <w:r>
         <w:t xml:space="preserve"> genutzt, um die Roboter </w:t>
       </w:r>
@@ -588,32 +472,13 @@
       </w:r>
       <w:r>
         <w:br/>
-        <w:t xml:space="preserve">   </w:t>
-      </w:r>
-      <w:r>
-        <w:t xml:space="preserve"> //The </w:t>
+        <w:t xml:space="preserve">    //The </w:t>
       </w:r>
       <w:r>
         <w:t>R</w:t>
       </w:r>
       <w:r>
-        <w:t xml:space="preserve">obot Pose </w:t>
-      </w:r>
-      <w:proofErr w:type="spellStart"/>
-      <w:r>
-        <w:t>RobotPose.h</w:t>
-      </w:r>
-      <w:proofErr w:type="spellEnd"/>
-      <w:r>
-        <w:t xml:space="preserve"> </w:t>
-      </w:r>
-      <w:proofErr w:type="spellStart"/>
-      <w:r>
-        <w:t>SimulatedRobot.h</w:t>
-      </w:r>
-      <w:proofErr w:type="spellEnd"/>
-      <w:r>
-        <w:t xml:space="preserve"> Pose2f.h  </w:t>
+        <w:t xml:space="preserve">obot Pose RobotPose.h SimulatedRobot.h Pose2f.h  </w:t>
       </w:r>
     </w:p>
     <w:p>
@@ -622,13 +487,8 @@
         <w:ind w:left="708"/>
       </w:pPr>
       <w:r>
-        <w:t xml:space="preserve">    //GoalieDiveCard.cpp -&gt; </w:t>
-      </w:r>
-      <w:proofErr w:type="spellStart"/>
-      <w:r>
-        <w:t>FieldBall.h</w:t>
-      </w:r>
-      <w:proofErr w:type="spellEnd"/>
+        <w:t xml:space="preserve">    //GoalieDiveCard.cpp -&gt; FieldBall.h</w:t>
+      </w:r>
     </w:p>
     <w:p>
       <w:pPr>
@@ -660,13 +520,8 @@
         <w:t>Interessante Skills</w:t>
       </w:r>
       <w:r>
-        <w:t xml:space="preserve"> aus </w:t>
-      </w:r>
-      <w:proofErr w:type="spellStart"/>
-      <w:r>
-        <w:t>Skills.h</w:t>
-      </w:r>
-      <w:proofErr w:type="spellEnd"/>
+        <w:t xml:space="preserve"> aus Skills.h</w:t>
+      </w:r>
       <w:r>
         <w:t>:</w:t>
       </w:r>
@@ -816,33 +671,11 @@
           <w:lang w:val="en-GB"/>
         </w:rPr>
       </w:pPr>
-      <w:proofErr w:type="spellStart"/>
       <w:r>
         <w:rPr>
           <w:lang w:val="en-GB"/>
         </w:rPr>
-        <w:t>Technische</w:t>
-      </w:r>
-      <w:proofErr w:type="spellEnd"/>
-      <w:r>
-        <w:rPr>
-          <w:lang w:val="en-GB"/>
-        </w:rPr>
-        <w:t xml:space="preserve"> </w:t>
-      </w:r>
-      <w:proofErr w:type="spellStart"/>
-      <w:r>
-        <w:rPr>
-          <w:lang w:val="en-GB"/>
-        </w:rPr>
-        <w:t>Umsetzung</w:t>
-      </w:r>
-      <w:proofErr w:type="spellEnd"/>
-      <w:r>
-        <w:rPr>
-          <w:lang w:val="en-GB"/>
-        </w:rPr>
-        <w:t>:</w:t>
+        <w:t>Technische Umsetzung:</w:t>
       </w:r>
     </w:p>
     <w:p>
@@ -865,39 +698,23 @@
           <w:lang w:val="en-GB"/>
         </w:rPr>
       </w:pPr>
-      <w:proofErr w:type="spellStart"/>
       <w:r>
         <w:rPr>
           <w:lang w:val="en-GB"/>
         </w:rPr>
-        <w:t>Verwenden</w:t>
-      </w:r>
-      <w:proofErr w:type="spellEnd"/>
+        <w:t>Verwenden der</w:t>
+      </w:r>
       <w:r>
         <w:rPr>
           <w:lang w:val="en-GB"/>
         </w:rPr>
-        <w:t xml:space="preserve"> der</w:t>
+        <w:t xml:space="preserve"> </w:t>
       </w:r>
       <w:r>
         <w:rPr>
           <w:lang w:val="en-GB"/>
         </w:rPr>
-        <w:t xml:space="preserve"> </w:t>
-      </w:r>
-      <w:proofErr w:type="spellStart"/>
-      <w:r>
-        <w:rPr>
-          <w:lang w:val="en-GB"/>
-        </w:rPr>
-        <w:t>PointAt</w:t>
-      </w:r>
-      <w:proofErr w:type="spellEnd"/>
-      <w:r>
-        <w:rPr>
-          <w:lang w:val="en-GB"/>
-        </w:rPr>
-        <w:t xml:space="preserve"> </w:t>
+        <w:t xml:space="preserve">PointAt </w:t>
       </w:r>
       <w:r>
         <w:rPr>
@@ -922,58 +739,8 @@
         <w:rPr>
           <w:lang w:val="en-GB"/>
         </w:rPr>
-        <w:t xml:space="preserve">Zeit </w:t>
-      </w:r>
-      <w:proofErr w:type="spellStart"/>
-      <w:r>
-        <w:rPr>
-          <w:lang w:val="en-GB"/>
-        </w:rPr>
-        <w:t>auslesen</w:t>
-      </w:r>
-      <w:proofErr w:type="spellEnd"/>
-      <w:r>
-        <w:rPr>
-          <w:lang w:val="en-GB"/>
-        </w:rPr>
-        <w:t xml:space="preserve"> </w:t>
-      </w:r>
-      <w:proofErr w:type="spellStart"/>
-      <w:r>
-        <w:rPr>
-          <w:lang w:val="en-GB"/>
-        </w:rPr>
-        <w:t>für</w:t>
-      </w:r>
-      <w:proofErr w:type="spellEnd"/>
-      <w:r>
-        <w:rPr>
-          <w:lang w:val="en-GB"/>
-        </w:rPr>
-        <w:t xml:space="preserve"> </w:t>
-      </w:r>
-      <w:proofErr w:type="spellStart"/>
-      <w:r>
-        <w:rPr>
-          <w:lang w:val="en-GB"/>
-        </w:rPr>
-        <w:t>Bestimmung</w:t>
-      </w:r>
-      <w:proofErr w:type="spellEnd"/>
-      <w:r>
-        <w:rPr>
-          <w:lang w:val="en-GB"/>
-        </w:rPr>
-        <w:t xml:space="preserve"> der Dauer des </w:t>
-      </w:r>
-      <w:proofErr w:type="spellStart"/>
-      <w:r>
-        <w:rPr>
-          <w:lang w:val="en-GB"/>
-        </w:rPr>
-        <w:t>Zeigens</w:t>
-      </w:r>
-      <w:proofErr w:type="spellEnd"/>
+        <w:t>Zeit auslesen für Bestimmung der Dauer des Zeigens</w:t>
+      </w:r>
       <w:r>
         <w:rPr>
           <w:lang w:val="en-GB"/>
@@ -1031,132 +798,71 @@
           <w:lang w:val="en-GB"/>
         </w:rPr>
       </w:pPr>
-      <w:proofErr w:type="spellStart"/>
       <w:r>
         <w:rPr>
           <w:lang w:val="en-GB"/>
         </w:rPr>
-        <w:t>Karten</w:t>
-      </w:r>
-      <w:proofErr w:type="spellEnd"/>
-      <w:r>
+        <w:t xml:space="preserve">Karten haben Zähler, Timer in Zustandsautomat z.B anstoß, </w:t>
+      </w:r>
+    </w:p>
+    <w:p>
+      <w:pPr>
+        <w:pStyle w:val="Listenabsatz"/>
+        <w:spacing w:after="0"/>
+        <w:ind w:left="1068"/>
         <w:rPr>
           <w:lang w:val="en-GB"/>
         </w:rPr>
-        <w:t xml:space="preserve"> </w:t>
-      </w:r>
-      <w:proofErr w:type="spellStart"/>
+      </w:pPr>
       <w:r>
         <w:rPr>
           <w:lang w:val="en-GB"/>
         </w:rPr>
-        <w:t>haben</w:t>
-      </w:r>
-      <w:proofErr w:type="spellEnd"/>
-      <w:r>
+        <w:t>theFrameInfo.getTimeSince()</w:t>
+      </w:r>
+    </w:p>
+    <w:p>
+      <w:pPr>
+        <w:spacing w:after="0"/>
         <w:rPr>
           <w:lang w:val="en-GB"/>
         </w:rPr>
-        <w:t xml:space="preserve"> </w:t>
-      </w:r>
-      <w:proofErr w:type="spellStart"/>
-      <w:r>
+      </w:pPr>
+    </w:p>
+    <w:p>
+      <w:pPr>
+        <w:spacing w:after="0"/>
+        <w:ind w:left="708"/>
         <w:rPr>
           <w:lang w:val="en-GB"/>
         </w:rPr>
-        <w:t>Zähler</w:t>
-      </w:r>
-      <w:proofErr w:type="spellEnd"/>
-      <w:r>
+      </w:pPr>
+      <w:r>
+        <w:rPr>
+          <w:rStyle w:val="hiddenspellerror"/>
+        </w:rPr>
+        <w:t>theFrameInfo</w:t>
+      </w:r>
+      <w:r>
+        <w:t xml:space="preserve"> wurde genutzt. Die Karte hat jetzt eine Laufzeitbegrenzung und eine gewisse Sperrzeit, bis sie wieder aufgerufen </w:t>
+      </w:r>
+      <w:r>
+        <w:rPr>
+          <w:rStyle w:val="hiddenspellerror"/>
+        </w:rPr>
+        <w:t>werden</w:t>
+      </w:r>
+      <w:r>
+        <w:t xml:space="preserve"> kann.</w:t>
+      </w:r>
+    </w:p>
+    <w:p>
+      <w:pPr>
+        <w:spacing w:after="0"/>
         <w:rPr>
           <w:lang w:val="en-GB"/>
         </w:rPr>
-        <w:t>,</w:t>
-      </w:r>
-      <w:r>
-        <w:rPr>
-          <w:lang w:val="en-GB"/>
-        </w:rPr>
-        <w:t xml:space="preserve"> Timer in </w:t>
-      </w:r>
-      <w:proofErr w:type="spellStart"/>
-      <w:r>
-        <w:rPr>
-          <w:lang w:val="en-GB"/>
-        </w:rPr>
-        <w:t>Zustandsautomat</w:t>
-      </w:r>
-      <w:proofErr w:type="spellEnd"/>
-      <w:r>
-        <w:rPr>
-          <w:lang w:val="en-GB"/>
-        </w:rPr>
-        <w:t xml:space="preserve"> </w:t>
-      </w:r>
-      <w:proofErr w:type="spellStart"/>
-      <w:r>
-        <w:rPr>
-          <w:lang w:val="en-GB"/>
-        </w:rPr>
-        <w:t>z.B</w:t>
-      </w:r>
-      <w:proofErr w:type="spellEnd"/>
-      <w:r>
-        <w:rPr>
-          <w:lang w:val="en-GB"/>
-        </w:rPr>
-        <w:t xml:space="preserve"> </w:t>
-      </w:r>
-      <w:proofErr w:type="spellStart"/>
-      <w:r>
-        <w:rPr>
-          <w:lang w:val="en-GB"/>
-        </w:rPr>
-        <w:t>ansto</w:t>
-      </w:r>
-      <w:r>
-        <w:rPr>
-          <w:lang w:val="en-GB"/>
-        </w:rPr>
-        <w:t>ß</w:t>
-      </w:r>
-      <w:proofErr w:type="spellEnd"/>
-      <w:r>
-        <w:rPr>
-          <w:lang w:val="en-GB"/>
-        </w:rPr>
-        <w:t>,</w:t>
-      </w:r>
-      <w:r>
-        <w:rPr>
-          <w:lang w:val="en-GB"/>
-        </w:rPr>
-        <w:t xml:space="preserve"> </w:t>
-      </w:r>
-    </w:p>
-    <w:p>
-      <w:pPr>
-        <w:pStyle w:val="Listenabsatz"/>
-        <w:spacing w:after="0"/>
-        <w:ind w:left="1068"/>
-        <w:rPr>
-          <w:lang w:val="en-GB"/>
-        </w:rPr>
-      </w:pPr>
-      <w:proofErr w:type="spellStart"/>
-      <w:r>
-        <w:rPr>
-          <w:lang w:val="en-GB"/>
-        </w:rPr>
-        <w:t>theFrameInfo.getTimeSince</w:t>
-      </w:r>
-      <w:proofErr w:type="spellEnd"/>
-      <w:r>
-        <w:rPr>
-          <w:lang w:val="en-GB"/>
-        </w:rPr>
-        <w:t>()</w:t>
-      </w:r>
+      </w:pPr>
     </w:p>
     <w:p>
       <w:pPr>
@@ -1212,23 +918,7 @@
         <w:t xml:space="preserve">Globale </w:t>
       </w:r>
       <w:r>
-        <w:t xml:space="preserve">Variablen, </w:t>
-      </w:r>
-      <w:proofErr w:type="spellStart"/>
-      <w:r>
-        <w:t>Consolenbefehl</w:t>
-      </w:r>
-      <w:proofErr w:type="spellEnd"/>
-      <w:r>
-        <w:t xml:space="preserve"> </w:t>
-      </w:r>
-      <w:proofErr w:type="spellStart"/>
-      <w:r>
-        <w:t>move</w:t>
-      </w:r>
-      <w:proofErr w:type="spellEnd"/>
-      <w:r>
-        <w:t xml:space="preserve"> mv zum verstehen</w:t>
+        <w:t>Variablen, Consolenbefehl move mv zum verstehen</w:t>
       </w:r>
     </w:p>
     <w:p>
@@ -1257,6 +947,7 @@
         <w:spacing w:after="0"/>
       </w:pPr>
       <w:r>
+        <w:lastRenderedPageBreak/>
         <w:t>Vergangene Zeit Messen (Zeit Auslesen)</w:t>
       </w:r>
     </w:p>
@@ -1272,11 +963,9 @@
       <w:r>
         <w:t xml:space="preserve">Testen im Simulator </w:t>
       </w:r>
-      <w:proofErr w:type="spellStart"/>
       <w:r>
         <w:t>Develop</w:t>
       </w:r>
-      <w:proofErr w:type="spellEnd"/>
       <w:r>
         <w:t xml:space="preserve">, Hier können Infos einfach im </w:t>
       </w:r>
@@ -4260,6 +3949,11 @@
       <w:shd w:val="clear" w:color="auto" w:fill="E1DFDD"/>
     </w:rPr>
   </w:style>
+  <w:style w:type="character" w:customStyle="1" w:styleId="hiddenspellerror">
+    <w:name w:val="hiddenspellerror"/>
+    <w:basedOn w:val="Absatz-Standardschriftart"/>
+    <w:rsid w:val="00251DF7"/>
+  </w:style>
 </w:styles>
 </file>
 

</xml_diff>

<commit_message>
point to point + point to ball, Relative coordinate convet to PointinCard
</commit_message>
<xml_diff>
--- a/Projektbeschreibung.docx
+++ b/Projektbeschreibung.docx
@@ -16,29 +16,36 @@
           <w:szCs w:val="24"/>
           <w:u w:val="single"/>
         </w:rPr>
-        <w:t>Projektbeschreibung Armkontrolle Pointing &amp; Gestures</w:t>
-      </w:r>
+        <w:t xml:space="preserve">Projektbeschreibung Armkontrolle </w:t>
+      </w:r>
+      <w:proofErr w:type="spellStart"/>
       <w:r>
         <w:rPr>
           <w:sz w:val="24"/>
           <w:szCs w:val="24"/>
-        </w:rPr>
-        <w:tab/>
-      </w:r>
+          <w:u w:val="single"/>
+        </w:rPr>
+        <w:t>Pointing</w:t>
+      </w:r>
+      <w:proofErr w:type="spellEnd"/>
       <w:r>
         <w:rPr>
           <w:sz w:val="24"/>
           <w:szCs w:val="24"/>
-        </w:rPr>
-        <w:tab/>
-      </w:r>
+          <w:u w:val="single"/>
+        </w:rPr>
+        <w:t xml:space="preserve"> &amp; </w:t>
+      </w:r>
+      <w:proofErr w:type="spellStart"/>
       <w:r>
         <w:rPr>
           <w:sz w:val="24"/>
           <w:szCs w:val="24"/>
-        </w:rPr>
-        <w:tab/>
-      </w:r>
+          <w:u w:val="single"/>
+        </w:rPr>
+        <w:t>Gestures</w:t>
+      </w:r>
+      <w:proofErr w:type="spellEnd"/>
       <w:r>
         <w:rPr>
           <w:sz w:val="24"/>
@@ -51,41 +58,55 @@
           <w:sz w:val="24"/>
           <w:szCs w:val="24"/>
         </w:rPr>
-        <w:t>0</w:t>
+        <w:tab/>
       </w:r>
       <w:r>
         <w:rPr>
           <w:sz w:val="24"/>
           <w:szCs w:val="24"/>
         </w:rPr>
-        <w:t>8</w:t>
+        <w:tab/>
       </w:r>
       <w:r>
         <w:rPr>
           <w:sz w:val="24"/>
           <w:szCs w:val="24"/>
         </w:rPr>
-        <w:t>.</w:t>
+        <w:tab/>
       </w:r>
       <w:r>
         <w:rPr>
           <w:sz w:val="24"/>
           <w:szCs w:val="24"/>
         </w:rPr>
-        <w:t>03</w:t>
+        <w:t>21</w:t>
       </w:r>
       <w:r>
         <w:rPr>
           <w:sz w:val="24"/>
           <w:szCs w:val="24"/>
         </w:rPr>
-        <w:t>.2</w:t>
+        <w:t>.</w:t>
       </w:r>
       <w:r>
         <w:rPr>
           <w:sz w:val="24"/>
           <w:szCs w:val="24"/>
         </w:rPr>
+        <w:t>03</w:t>
+      </w:r>
+      <w:r>
+        <w:rPr>
+          <w:sz w:val="24"/>
+          <w:szCs w:val="24"/>
+        </w:rPr>
+        <w:t>.2</w:t>
+      </w:r>
+      <w:r>
+        <w:rPr>
+          <w:sz w:val="24"/>
+          <w:szCs w:val="24"/>
+        </w:rPr>
         <w:t>4</w:t>
       </w:r>
     </w:p>
@@ -105,7 +126,7 @@
         <w:t>Version V</w:t>
       </w:r>
       <w:r>
-        <w:t>4</w:t>
+        <w:t>5</w:t>
       </w:r>
       <w:r>
         <w:tab/>
@@ -135,7 +156,15 @@
         <w:spacing w:after="0"/>
       </w:pPr>
       <w:r>
-        <w:t>die Roboter, die Nao´s mit Ihren Armen in bestimmte Richtungen oder auf Objekte deuten zu lassen.</w:t>
+        <w:t xml:space="preserve">die Roboter, die </w:t>
+      </w:r>
+      <w:proofErr w:type="spellStart"/>
+      <w:r>
+        <w:t>Nao´s</w:t>
+      </w:r>
+      <w:proofErr w:type="spellEnd"/>
+      <w:r>
+        <w:t xml:space="preserve"> mit Ihren Armen in bestimmte Richtungen oder auf Objekte deuten zu lassen.</w:t>
       </w:r>
     </w:p>
     <w:p>
@@ -242,11 +271,16 @@
       <w:r>
         <w:t xml:space="preserve">Erstellen einer </w:t>
       </w:r>
+      <w:proofErr w:type="spellStart"/>
       <w:r>
         <w:t>s</w:t>
       </w:r>
       <w:r>
-        <w:t xml:space="preserve">cene mit einem Spieler  </w:t>
+        <w:t>cene</w:t>
+      </w:r>
+      <w:proofErr w:type="spellEnd"/>
+      <w:r>
+        <w:t xml:space="preserve"> mit einem Spieler  </w:t>
       </w:r>
       <w:r>
         <w:sym w:font="Wingdings" w:char="F0E0"/>
@@ -254,8 +288,13 @@
       <w:r>
         <w:t xml:space="preserve"> </w:t>
       </w:r>
-      <w:r>
-        <w:t>config/Scenes /Includes/</w:t>
+      <w:proofErr w:type="spellStart"/>
+      <w:r>
+        <w:t>config</w:t>
+      </w:r>
+      <w:proofErr w:type="spellEnd"/>
+      <w:r>
+        <w:t>/Scenes /Includes/</w:t>
       </w:r>
       <w:r>
         <w:t>1vsDummi</w:t>
@@ -302,7 +341,15 @@
         <w:ind w:left="708"/>
       </w:pPr>
       <w:r>
-        <w:t>Entsprechende Ansätze sind vorhanden (PointAt)</w:t>
+        <w:t>Entsprechende Ansätze sind vorhanden (</w:t>
+      </w:r>
+      <w:proofErr w:type="spellStart"/>
+      <w:r>
+        <w:t>PointAt</w:t>
+      </w:r>
+      <w:proofErr w:type="spellEnd"/>
+      <w:r>
+        <w:t>)</w:t>
       </w:r>
       <w:r>
         <w:t xml:space="preserve"> </w:t>
@@ -311,7 +358,15 @@
         <w:sym w:font="Wingdings" w:char="F0E0"/>
       </w:r>
       <w:r>
-        <w:t xml:space="preserve"> PointAtWithArm bevorzugen, </w:t>
+        <w:t xml:space="preserve"> </w:t>
+      </w:r>
+      <w:proofErr w:type="spellStart"/>
+      <w:r>
+        <w:t>PointAtWithArm</w:t>
+      </w:r>
+      <w:proofErr w:type="spellEnd"/>
+      <w:r>
+        <w:t xml:space="preserve"> bevorzugen, </w:t>
       </w:r>
       <w:r>
         <w:br/>
@@ -328,7 +383,30 @@
       </w:r>
       <w:r>
         <w:br/>
-        <w:t xml:space="preserve">Nao’s wählen mit dem PointAt Skill den entsprechenden Arm aus mit dem </w:t>
+      </w:r>
+      <w:proofErr w:type="spellStart"/>
+      <w:r>
+        <w:t>Nao’s</w:t>
+      </w:r>
+      <w:proofErr w:type="spellEnd"/>
+      <w:r>
+        <w:t xml:space="preserve"> wählen mit dem </w:t>
+      </w:r>
+      <w:proofErr w:type="spellStart"/>
+      <w:r>
+        <w:t>PointAt</w:t>
+      </w:r>
+      <w:proofErr w:type="spellEnd"/>
+      <w:r>
+        <w:t xml:space="preserve"> </w:t>
+      </w:r>
+      <w:proofErr w:type="spellStart"/>
+      <w:r>
+        <w:t>Skill</w:t>
+      </w:r>
+      <w:proofErr w:type="spellEnd"/>
+      <w:r>
+        <w:t xml:space="preserve"> den entsprechenden Arm aus mit dem </w:t>
       </w:r>
       <w:r>
         <w:t>b</w:t>
@@ -367,7 +445,15 @@
         <w:t>e</w:t>
       </w:r>
       <w:r>
-        <w:t>rmöglichen die Nao´s auf bestimmte relative Koordinaten zeigen zu lassen.</w:t>
+        <w:t xml:space="preserve">rmöglichen die </w:t>
+      </w:r>
+      <w:proofErr w:type="spellStart"/>
+      <w:r>
+        <w:t>Nao´s</w:t>
+      </w:r>
+      <w:proofErr w:type="spellEnd"/>
+      <w:r>
+        <w:t xml:space="preserve"> auf bestimmte relative Koordinaten zeigen zu lassen.</w:t>
       </w:r>
       <w:r>
         <w:br/>
@@ -411,8 +497,21 @@
         <w:t xml:space="preserve"> der</w:t>
       </w:r>
       <w:r>
-        <w:t xml:space="preserve"> TurnToPoint Skill</w:t>
-      </w:r>
+        <w:t xml:space="preserve"> </w:t>
+      </w:r>
+      <w:proofErr w:type="spellStart"/>
+      <w:r>
+        <w:t>TurnToPoint</w:t>
+      </w:r>
+      <w:proofErr w:type="spellEnd"/>
+      <w:r>
+        <w:t xml:space="preserve"> </w:t>
+      </w:r>
+      <w:proofErr w:type="spellStart"/>
+      <w:r>
+        <w:t>Skill</w:t>
+      </w:r>
+      <w:proofErr w:type="spellEnd"/>
       <w:r>
         <w:t xml:space="preserve"> zu verwenden,</w:t>
       </w:r>
@@ -424,11 +523,26 @@
       </w:r>
       <w:r>
         <w:br/>
-        <w:t>Nao’s können auf die aktuelle Ballposition zeigen.</w:t>
-      </w:r>
-      <w:r>
-        <w:br/>
-        <w:t>Die FieldBall.h enthält einige interessante Ball</w:t>
+      </w:r>
+      <w:proofErr w:type="spellStart"/>
+      <w:r>
+        <w:t>Nao’s</w:t>
+      </w:r>
+      <w:proofErr w:type="spellEnd"/>
+      <w:r>
+        <w:t xml:space="preserve"> können auf die aktuelle Ballposition zeigen.</w:t>
+      </w:r>
+      <w:r>
+        <w:br/>
+        <w:t xml:space="preserve">Die </w:t>
+      </w:r>
+      <w:proofErr w:type="spellStart"/>
+      <w:r>
+        <w:t>FieldBall.h</w:t>
+      </w:r>
+      <w:proofErr w:type="spellEnd"/>
+      <w:r>
+        <w:t xml:space="preserve"> enthält einige interessante Ball</w:t>
       </w:r>
       <w:r>
         <w:t>k</w:t>
@@ -443,9 +557,11 @@
         <w:br/>
         <w:t xml:space="preserve">Es wird </w:t>
       </w:r>
+      <w:proofErr w:type="spellStart"/>
       <w:r>
         <w:t>recentBallPositionRelative</w:t>
       </w:r>
+      <w:proofErr w:type="spellEnd"/>
       <w:r>
         <w:t xml:space="preserve"> genutzt, um die Roboter </w:t>
       </w:r>
@@ -461,6 +577,89 @@
       <w:r>
         <w:t>oordinaten zu erhalten.</w:t>
       </w:r>
+      <w:r>
+        <w:br/>
+      </w:r>
+      <w:r>
+        <w:br/>
+      </w:r>
+      <w:proofErr w:type="spellStart"/>
+      <w:r>
+        <w:t>recentBallPositionRelative</w:t>
+      </w:r>
+      <w:proofErr w:type="spellEnd"/>
+      <w:r>
+        <w:t xml:space="preserve"> zu </w:t>
+      </w:r>
+      <w:proofErr w:type="spellStart"/>
+      <w:r>
+        <w:rPr>
+          <w:rFonts w:ascii="Consolas" w:hAnsi="Consolas" w:cs="Consolas"/>
+          <w:color w:val="000000"/>
+          <w:sz w:val="19"/>
+          <w:szCs w:val="19"/>
+        </w:rPr>
+        <w:t>recentBallPositionOnField</w:t>
+      </w:r>
+      <w:proofErr w:type="spellEnd"/>
+      <w:r>
+        <w:rPr>
+          <w:rFonts w:ascii="Consolas" w:hAnsi="Consolas" w:cs="Consolas"/>
+          <w:color w:val="000000"/>
+          <w:sz w:val="19"/>
+          <w:szCs w:val="19"/>
+        </w:rPr>
+        <w:t xml:space="preserve"> geändert</w:t>
+      </w:r>
+      <w:r>
+        <w:rPr>
+          <w:rFonts w:ascii="Consolas" w:hAnsi="Consolas" w:cs="Consolas"/>
+          <w:color w:val="000000"/>
+          <w:sz w:val="19"/>
+          <w:szCs w:val="19"/>
+        </w:rPr>
+        <w:br/>
+      </w:r>
+      <w:r>
+        <w:t>Koordinate</w:t>
+      </w:r>
+      <w:r>
+        <w:t>n</w:t>
+      </w:r>
+      <w:r>
+        <w:t xml:space="preserve"> </w:t>
+      </w:r>
+      <w:r>
+        <w:t xml:space="preserve">Umrechnung in relative </w:t>
+      </w:r>
+      <w:r>
+        <w:t>Koordinate</w:t>
+      </w:r>
+      <w:r>
+        <w:t>n</w:t>
+      </w:r>
+      <w:r>
+        <w:t xml:space="preserve"> jetzt in </w:t>
+      </w:r>
+      <w:proofErr w:type="spellStart"/>
+      <w:r>
+        <w:t>PointingCard</w:t>
+      </w:r>
+      <w:proofErr w:type="spellEnd"/>
+      <w:r>
+        <w:t xml:space="preserve"> realisiert.</w:t>
+      </w:r>
+      <w:r>
+        <w:br/>
+      </w:r>
+      <w:proofErr w:type="spellStart"/>
+      <w:r>
+        <w:t>Nao’s</w:t>
+      </w:r>
+      <w:proofErr w:type="spellEnd"/>
+      <w:r>
+        <w:t xml:space="preserve"> zeigen teilweiße noch auf alte Ballpositionen.</w:t>
+      </w:r>
     </w:p>
     <w:p>
       <w:pPr>
@@ -478,7 +677,23 @@
         <w:t>R</w:t>
       </w:r>
       <w:r>
-        <w:t xml:space="preserve">obot Pose RobotPose.h SimulatedRobot.h Pose2f.h  </w:t>
+        <w:t xml:space="preserve">obot Pose </w:t>
+      </w:r>
+      <w:proofErr w:type="spellStart"/>
+      <w:r>
+        <w:t>RobotPose.h</w:t>
+      </w:r>
+      <w:proofErr w:type="spellEnd"/>
+      <w:r>
+        <w:t xml:space="preserve"> </w:t>
+      </w:r>
+      <w:proofErr w:type="spellStart"/>
+      <w:r>
+        <w:t>SimulatedRobot.h</w:t>
+      </w:r>
+      <w:proofErr w:type="spellEnd"/>
+      <w:r>
+        <w:t xml:space="preserve"> Pose2f.h  </w:t>
       </w:r>
     </w:p>
     <w:p>
@@ -487,8 +702,13 @@
         <w:ind w:left="708"/>
       </w:pPr>
       <w:r>
-        <w:t xml:space="preserve">    //GoalieDiveCard.cpp -&gt; FieldBall.h</w:t>
-      </w:r>
+        <w:t xml:space="preserve">    //GoalieDiveCard.cpp -&gt; </w:t>
+      </w:r>
+      <w:proofErr w:type="spellStart"/>
+      <w:r>
+        <w:t>FieldBall.h</w:t>
+      </w:r>
+      <w:proofErr w:type="spellEnd"/>
     </w:p>
     <w:p>
       <w:pPr>
@@ -520,8 +740,13 @@
         <w:t>Interessante Skills</w:t>
       </w:r>
       <w:r>
-        <w:t xml:space="preserve"> aus Skills.h</w:t>
-      </w:r>
+        <w:t xml:space="preserve"> aus </w:t>
+      </w:r>
+      <w:proofErr w:type="spellStart"/>
+      <w:r>
+        <w:t>Skills.h</w:t>
+      </w:r>
+      <w:proofErr w:type="spellEnd"/>
       <w:r>
         <w:t>:</w:t>
       </w:r>
@@ -671,11 +896,33 @@
           <w:lang w:val="en-GB"/>
         </w:rPr>
       </w:pPr>
-      <w:r>
-        <w:rPr>
-          <w:lang w:val="en-GB"/>
-        </w:rPr>
-        <w:t>Technische Umsetzung:</w:t>
+      <w:proofErr w:type="spellStart"/>
+      <w:r>
+        <w:rPr>
+          <w:lang w:val="en-GB"/>
+        </w:rPr>
+        <w:t>Technische</w:t>
+      </w:r>
+      <w:proofErr w:type="spellEnd"/>
+      <w:r>
+        <w:rPr>
+          <w:lang w:val="en-GB"/>
+        </w:rPr>
+        <w:t xml:space="preserve"> </w:t>
+      </w:r>
+      <w:proofErr w:type="spellStart"/>
+      <w:r>
+        <w:rPr>
+          <w:lang w:val="en-GB"/>
+        </w:rPr>
+        <w:t>Umsetzung</w:t>
+      </w:r>
+      <w:proofErr w:type="spellEnd"/>
+      <w:r>
+        <w:rPr>
+          <w:lang w:val="en-GB"/>
+        </w:rPr>
+        <w:t>:</w:t>
       </w:r>
     </w:p>
     <w:p>
@@ -698,11 +945,19 @@
           <w:lang w:val="en-GB"/>
         </w:rPr>
       </w:pPr>
-      <w:r>
-        <w:rPr>
-          <w:lang w:val="en-GB"/>
-        </w:rPr>
-        <w:t>Verwenden der</w:t>
+      <w:proofErr w:type="spellStart"/>
+      <w:r>
+        <w:rPr>
+          <w:lang w:val="en-GB"/>
+        </w:rPr>
+        <w:t>Verwenden</w:t>
+      </w:r>
+      <w:proofErr w:type="spellEnd"/>
+      <w:r>
+        <w:rPr>
+          <w:lang w:val="en-GB"/>
+        </w:rPr>
+        <w:t xml:space="preserve"> der</w:t>
       </w:r>
       <w:r>
         <w:rPr>
@@ -710,11 +965,19 @@
         </w:rPr>
         <w:t xml:space="preserve"> </w:t>
       </w:r>
-      <w:r>
-        <w:rPr>
-          <w:lang w:val="en-GB"/>
-        </w:rPr>
-        <w:t xml:space="preserve">PointAt </w:t>
+      <w:proofErr w:type="spellStart"/>
+      <w:r>
+        <w:rPr>
+          <w:lang w:val="en-GB"/>
+        </w:rPr>
+        <w:t>PointAt</w:t>
+      </w:r>
+      <w:proofErr w:type="spellEnd"/>
+      <w:r>
+        <w:rPr>
+          <w:lang w:val="en-GB"/>
+        </w:rPr>
+        <w:t xml:space="preserve"> </w:t>
       </w:r>
       <w:r>
         <w:rPr>
@@ -739,8 +1002,58 @@
         <w:rPr>
           <w:lang w:val="en-GB"/>
         </w:rPr>
-        <w:t>Zeit auslesen für Bestimmung der Dauer des Zeigens</w:t>
-      </w:r>
+        <w:t xml:space="preserve">Zeit </w:t>
+      </w:r>
+      <w:proofErr w:type="spellStart"/>
+      <w:r>
+        <w:rPr>
+          <w:lang w:val="en-GB"/>
+        </w:rPr>
+        <w:t>auslesen</w:t>
+      </w:r>
+      <w:proofErr w:type="spellEnd"/>
+      <w:r>
+        <w:rPr>
+          <w:lang w:val="en-GB"/>
+        </w:rPr>
+        <w:t xml:space="preserve"> </w:t>
+      </w:r>
+      <w:proofErr w:type="spellStart"/>
+      <w:r>
+        <w:rPr>
+          <w:lang w:val="en-GB"/>
+        </w:rPr>
+        <w:t>für</w:t>
+      </w:r>
+      <w:proofErr w:type="spellEnd"/>
+      <w:r>
+        <w:rPr>
+          <w:lang w:val="en-GB"/>
+        </w:rPr>
+        <w:t xml:space="preserve"> </w:t>
+      </w:r>
+      <w:proofErr w:type="spellStart"/>
+      <w:r>
+        <w:rPr>
+          <w:lang w:val="en-GB"/>
+        </w:rPr>
+        <w:t>Bestimmung</w:t>
+      </w:r>
+      <w:proofErr w:type="spellEnd"/>
+      <w:r>
+        <w:rPr>
+          <w:lang w:val="en-GB"/>
+        </w:rPr>
+        <w:t xml:space="preserve"> der Dauer des </w:t>
+      </w:r>
+      <w:proofErr w:type="spellStart"/>
+      <w:r>
+        <w:rPr>
+          <w:lang w:val="en-GB"/>
+        </w:rPr>
+        <w:t>Zeigens</w:t>
+      </w:r>
+      <w:proofErr w:type="spellEnd"/>
       <w:r>
         <w:rPr>
           <w:lang w:val="en-GB"/>
@@ -798,11 +1111,89 @@
           <w:lang w:val="en-GB"/>
         </w:rPr>
       </w:pPr>
-      <w:r>
-        <w:rPr>
-          <w:lang w:val="en-GB"/>
-        </w:rPr>
-        <w:t xml:space="preserve">Karten haben Zähler, Timer in Zustandsautomat z.B anstoß, </w:t>
+      <w:proofErr w:type="spellStart"/>
+      <w:r>
+        <w:rPr>
+          <w:lang w:val="en-GB"/>
+        </w:rPr>
+        <w:t>Karten</w:t>
+      </w:r>
+      <w:proofErr w:type="spellEnd"/>
+      <w:r>
+        <w:rPr>
+          <w:lang w:val="en-GB"/>
+        </w:rPr>
+        <w:t xml:space="preserve"> </w:t>
+      </w:r>
+      <w:proofErr w:type="spellStart"/>
+      <w:r>
+        <w:rPr>
+          <w:lang w:val="en-GB"/>
+        </w:rPr>
+        <w:t>haben</w:t>
+      </w:r>
+      <w:proofErr w:type="spellEnd"/>
+      <w:r>
+        <w:rPr>
+          <w:lang w:val="en-GB"/>
+        </w:rPr>
+        <w:t xml:space="preserve"> </w:t>
+      </w:r>
+      <w:proofErr w:type="spellStart"/>
+      <w:r>
+        <w:rPr>
+          <w:lang w:val="en-GB"/>
+        </w:rPr>
+        <w:t>Zähler</w:t>
+      </w:r>
+      <w:proofErr w:type="spellEnd"/>
+      <w:r>
+        <w:rPr>
+          <w:lang w:val="en-GB"/>
+        </w:rPr>
+        <w:t xml:space="preserve">, Timer in </w:t>
+      </w:r>
+      <w:proofErr w:type="spellStart"/>
+      <w:r>
+        <w:rPr>
+          <w:lang w:val="en-GB"/>
+        </w:rPr>
+        <w:t>Zustandsautomat</w:t>
+      </w:r>
+      <w:proofErr w:type="spellEnd"/>
+      <w:r>
+        <w:rPr>
+          <w:lang w:val="en-GB"/>
+        </w:rPr>
+        <w:t xml:space="preserve"> </w:t>
+      </w:r>
+      <w:proofErr w:type="spellStart"/>
+      <w:r>
+        <w:rPr>
+          <w:lang w:val="en-GB"/>
+        </w:rPr>
+        <w:t>z.B</w:t>
+      </w:r>
+      <w:proofErr w:type="spellEnd"/>
+      <w:r>
+        <w:rPr>
+          <w:lang w:val="en-GB"/>
+        </w:rPr>
+        <w:t xml:space="preserve"> </w:t>
+      </w:r>
+      <w:proofErr w:type="spellStart"/>
+      <w:r>
+        <w:rPr>
+          <w:lang w:val="en-GB"/>
+        </w:rPr>
+        <w:t>anstoß</w:t>
+      </w:r>
+      <w:proofErr w:type="spellEnd"/>
+      <w:r>
+        <w:rPr>
+          <w:lang w:val="en-GB"/>
+        </w:rPr>
+        <w:t xml:space="preserve">, </w:t>
       </w:r>
     </w:p>
     <w:p>
@@ -814,11 +1205,19 @@
           <w:lang w:val="en-GB"/>
         </w:rPr>
       </w:pPr>
-      <w:r>
-        <w:rPr>
-          <w:lang w:val="en-GB"/>
-        </w:rPr>
-        <w:t>theFrameInfo.getTimeSince()</w:t>
+      <w:proofErr w:type="spellStart"/>
+      <w:r>
+        <w:rPr>
+          <w:lang w:val="en-GB"/>
+        </w:rPr>
+        <w:t>theFrameInfo.getTimeSince</w:t>
+      </w:r>
+      <w:proofErr w:type="spellEnd"/>
+      <w:r>
+        <w:rPr>
+          <w:lang w:val="en-GB"/>
+        </w:rPr>
+        <w:t>()</w:t>
       </w:r>
     </w:p>
     <w:p>
@@ -837,12 +1236,14 @@
           <w:lang w:val="en-GB"/>
         </w:rPr>
       </w:pPr>
+      <w:proofErr w:type="spellStart"/>
       <w:r>
         <w:rPr>
           <w:rStyle w:val="hiddenspellerror"/>
         </w:rPr>
         <w:t>theFrameInfo</w:t>
       </w:r>
+      <w:proofErr w:type="spellEnd"/>
       <w:r>
         <w:t xml:space="preserve"> wurde genutzt. Die Karte hat jetzt eine Laufzeitbegrenzung und eine gewisse Sperrzeit, bis sie wieder aufgerufen </w:t>
       </w:r>
@@ -918,7 +1319,23 @@
         <w:t xml:space="preserve">Globale </w:t>
       </w:r>
       <w:r>
-        <w:t>Variablen, Consolenbefehl move mv zum verstehen</w:t>
+        <w:t xml:space="preserve">Variablen, </w:t>
+      </w:r>
+      <w:proofErr w:type="spellStart"/>
+      <w:r>
+        <w:t>Consolenbefehl</w:t>
+      </w:r>
+      <w:proofErr w:type="spellEnd"/>
+      <w:r>
+        <w:t xml:space="preserve"> </w:t>
+      </w:r>
+      <w:proofErr w:type="spellStart"/>
+      <w:r>
+        <w:t>move</w:t>
+      </w:r>
+      <w:proofErr w:type="spellEnd"/>
+      <w:r>
+        <w:t xml:space="preserve"> mv zum verstehen</w:t>
       </w:r>
     </w:p>
     <w:p>
@@ -963,9 +1380,11 @@
       <w:r>
         <w:t xml:space="preserve">Testen im Simulator </w:t>
       </w:r>
+      <w:proofErr w:type="spellStart"/>
       <w:r>
         <w:t>Develop</w:t>
       </w:r>
+      <w:proofErr w:type="spellEnd"/>
       <w:r>
         <w:t xml:space="preserve">, Hier können Infos einfach im </w:t>
       </w:r>

</xml_diff>